<commit_message>
Making new build and writing instructions
</commit_message>
<xml_diff>
--- a/BRAD Station Tracking Software Instructions.docx
+++ b/BRAD Station Tracking Software Instructions.docx
@@ -60,7 +60,35 @@
           <w:szCs w:val="24"/>
         </w:rPr>
         <w:tab/>
-        <w:t xml:space="preserve">If you are reading this, you likely want to track a balloon using the Montana Space Grant’s BOREALIS programs ground station. This document will lay out the steps to use the software associated with the ground station, to track a balloon. </w:t>
+        <w:t>If you are reading this, you likely want to track a balloon using the Montana Space Grant’s BOREALIS program</w:t>
+      </w:r>
+      <w:r>
+        <w:rPr>
+          <w:sz w:val="24"/>
+          <w:szCs w:val="24"/>
+        </w:rPr>
+        <w:t>’</w:t>
+      </w:r>
+      <w:r>
+        <w:rPr>
+          <w:sz w:val="24"/>
+          <w:szCs w:val="24"/>
+        </w:rPr>
+        <w:t>s ground station. This document will lay out the steps to use the software associated with the ground station</w:t>
+      </w:r>
+      <w:r>
+        <w:rPr>
+          <w:sz w:val="24"/>
+          <w:szCs w:val="24"/>
+        </w:rPr>
+        <w:t xml:space="preserve"> </w:t>
+      </w:r>
+      <w:r>
+        <w:rPr>
+          <w:sz w:val="24"/>
+          <w:szCs w:val="24"/>
+        </w:rPr>
+        <w:t xml:space="preserve">to track a balloon. </w:t>
       </w:r>
     </w:p>
     <w:p>
@@ -148,15 +176,13 @@
         </w:rPr>
         <w:t xml:space="preserve"> </w:t>
       </w:r>
-      <w:proofErr w:type="gramStart"/>
-      <w:r>
-        <w:rPr>
-          <w:sz w:val="24"/>
-          <w:szCs w:val="24"/>
-        </w:rPr>
-        <w:t>download</w:t>
-      </w:r>
-      <w:proofErr w:type="gramEnd"/>
+      <w:r>
+        <w:rPr>
+          <w:sz w:val="24"/>
+          <w:szCs w:val="24"/>
+        </w:rPr>
+        <w:t>download,</w:t>
+      </w:r>
       <w:r>
         <w:rPr>
           <w:sz w:val="24"/>
@@ -221,7 +247,21 @@
           <w:sz w:val="24"/>
           <w:szCs w:val="24"/>
         </w:rPr>
-        <w:t xml:space="preserve">Once you have python 3 installed, run the installer.bat file to </w:t>
+        <w:t xml:space="preserve">Once you have </w:t>
+      </w:r>
+      <w:r>
+        <w:rPr>
+          <w:sz w:val="24"/>
+          <w:szCs w:val="24"/>
+        </w:rPr>
+        <w:t>P</w:t>
+      </w:r>
+      <w:r>
+        <w:rPr>
+          <w:sz w:val="24"/>
+          <w:szCs w:val="24"/>
+        </w:rPr>
+        <w:t xml:space="preserve">ython 3 installed, run the installer.bat file to </w:t>
       </w:r>
       <w:r>
         <w:rPr>
@@ -265,22 +305,619 @@
         </w:rPr>
         <w:t xml:space="preserve"> by running: </w:t>
       </w:r>
-      <w:proofErr w:type="spellStart"/>
+      <w:r>
+        <w:rPr>
+          <w:sz w:val="24"/>
+          <w:szCs w:val="24"/>
+        </w:rPr>
+        <w:t>main.py</w:t>
+      </w:r>
+    </w:p>
+    <w:p>
+      <w:pPr>
+        <w:spacing w:line="360" w:lineRule="auto"/>
+        <w:ind w:left="360"/>
+        <w:rPr>
+          <w:sz w:val="24"/>
+          <w:szCs w:val="24"/>
+        </w:rPr>
+      </w:pPr>
+    </w:p>
+    <w:p>
+      <w:pPr>
+        <w:pStyle w:val="ListParagraph"/>
+        <w:numPr>
+          <w:ilvl w:val="0"/>
+          <w:numId w:val="2"/>
+        </w:numPr>
+        <w:spacing w:line="360" w:lineRule="auto"/>
+        <w:rPr>
+          <w:sz w:val="24"/>
+          <w:szCs w:val="24"/>
+        </w:rPr>
+      </w:pPr>
+      <w:r>
+        <w:rPr>
+          <w:sz w:val="24"/>
+          <w:szCs w:val="24"/>
+        </w:rPr>
+        <w:t>Select</w:t>
+      </w:r>
+      <w:r>
+        <w:rPr>
+          <w:sz w:val="24"/>
+          <w:szCs w:val="24"/>
+        </w:rPr>
+        <w:t xml:space="preserve"> or enter</w:t>
+      </w:r>
+      <w:r>
+        <w:rPr>
+          <w:sz w:val="24"/>
+          <w:szCs w:val="24"/>
+        </w:rPr>
+        <w:t xml:space="preserve"> your Balloon IMEI in the top left corner</w:t>
+      </w:r>
+    </w:p>
+    <w:p>
+      <w:pPr>
+        <w:pStyle w:val="ListParagraph"/>
+        <w:numPr>
+          <w:ilvl w:val="1"/>
+          <w:numId w:val="2"/>
+        </w:numPr>
+        <w:spacing w:line="360" w:lineRule="auto"/>
+        <w:rPr>
+          <w:sz w:val="24"/>
+          <w:szCs w:val="24"/>
+        </w:rPr>
+      </w:pPr>
+      <w:r>
+        <w:rPr>
+          <w:noProof/>
+        </w:rPr>
+        <w:drawing>
+          <wp:inline distT="0" distB="0" distL="0" distR="0" wp14:anchorId="221708B9" wp14:editId="32D3E767">
+            <wp:extent cx="5488574" cy="2933700"/>
+            <wp:effectExtent l="0" t="0" r="0" b="0"/>
+            <wp:docPr id="1" name="Picture 1"/>
+            <wp:cNvGraphicFramePr>
+              <a:graphicFrameLocks xmlns:a="http://schemas.openxmlformats.org/drawingml/2006/main" noChangeAspect="1"/>
+            </wp:cNvGraphicFramePr>
+            <a:graphic xmlns:a="http://schemas.openxmlformats.org/drawingml/2006/main">
+              <a:graphicData uri="http://schemas.openxmlformats.org/drawingml/2006/picture">
+                <pic:pic xmlns:pic="http://schemas.openxmlformats.org/drawingml/2006/picture">
+                  <pic:nvPicPr>
+                    <pic:cNvPr id="1" name=""/>
+                    <pic:cNvPicPr/>
+                  </pic:nvPicPr>
+                  <pic:blipFill>
+                    <a:blip r:embed="rId6"/>
+                    <a:stretch>
+                      <a:fillRect/>
+                    </a:stretch>
+                  </pic:blipFill>
+                  <pic:spPr>
+                    <a:xfrm>
+                      <a:off x="0" y="0"/>
+                      <a:ext cx="5491931" cy="2935494"/>
+                    </a:xfrm>
+                    <a:prstGeom prst="rect">
+                      <a:avLst/>
+                    </a:prstGeom>
+                  </pic:spPr>
+                </pic:pic>
+              </a:graphicData>
+            </a:graphic>
+          </wp:inline>
+        </w:drawing>
+      </w:r>
+    </w:p>
+    <w:p>
+      <w:pPr>
+        <w:pStyle w:val="ListParagraph"/>
+        <w:numPr>
+          <w:ilvl w:val="1"/>
+          <w:numId w:val="2"/>
+        </w:numPr>
+        <w:spacing w:line="360" w:lineRule="auto"/>
+        <w:rPr>
+          <w:sz w:val="24"/>
+          <w:szCs w:val="24"/>
+        </w:rPr>
+      </w:pPr>
+      <w:r>
+        <w:rPr>
+          <w:sz w:val="24"/>
+          <w:szCs w:val="24"/>
+        </w:rPr>
+        <w:t>After selecting your balloon’s IMEI, hit the confirm IMEI button</w:t>
+      </w:r>
+      <w:r>
+        <w:rPr>
+          <w:sz w:val="24"/>
+          <w:szCs w:val="24"/>
+        </w:rPr>
+        <w:t>.</w:t>
+      </w:r>
+    </w:p>
+    <w:p>
+      <w:pPr>
+        <w:pStyle w:val="ListParagraph"/>
+        <w:numPr>
+          <w:ilvl w:val="2"/>
+          <w:numId w:val="2"/>
+        </w:numPr>
+        <w:spacing w:line="360" w:lineRule="auto"/>
+        <w:rPr>
+          <w:sz w:val="24"/>
+          <w:szCs w:val="24"/>
+        </w:rPr>
+      </w:pPr>
+      <w:r>
+        <w:rPr>
+          <w:sz w:val="24"/>
+          <w:szCs w:val="24"/>
+        </w:rPr>
+        <w:lastRenderedPageBreak/>
+        <w:t xml:space="preserve">Ensure that the date in the status box in the bottom left corner is the correct date. If not, the balloon will not be tracked properly. </w:t>
+      </w:r>
+    </w:p>
+    <w:p>
+      <w:pPr>
+        <w:pStyle w:val="ListParagraph"/>
+        <w:numPr>
+          <w:ilvl w:val="0"/>
+          <w:numId w:val="2"/>
+        </w:numPr>
+        <w:spacing w:line="360" w:lineRule="auto"/>
+        <w:rPr>
+          <w:sz w:val="24"/>
+          <w:szCs w:val="24"/>
+        </w:rPr>
+      </w:pPr>
+      <w:r>
+        <w:rPr>
+          <w:sz w:val="24"/>
+          <w:szCs w:val="24"/>
+        </w:rPr>
+        <w:t>Select and connect the Arduino in the box below the IMEI selection</w:t>
+      </w:r>
+    </w:p>
+    <w:p>
+      <w:pPr>
+        <w:pStyle w:val="ListParagraph"/>
+        <w:numPr>
+          <w:ilvl w:val="1"/>
+          <w:numId w:val="2"/>
+        </w:numPr>
+        <w:spacing w:line="360" w:lineRule="auto"/>
+        <w:rPr>
+          <w:sz w:val="24"/>
+          <w:szCs w:val="24"/>
+        </w:rPr>
+      </w:pPr>
+      <w:r>
+        <w:rPr>
+          <w:noProof/>
+        </w:rPr>
+        <w:drawing>
+          <wp:inline distT="0" distB="0" distL="0" distR="0" wp14:anchorId="2BDC4EC4" wp14:editId="4AC40E00">
+            <wp:extent cx="5429250" cy="2788291"/>
+            <wp:effectExtent l="0" t="0" r="0" b="0"/>
+            <wp:docPr id="2" name="Picture 2"/>
+            <wp:cNvGraphicFramePr>
+              <a:graphicFrameLocks xmlns:a="http://schemas.openxmlformats.org/drawingml/2006/main" noChangeAspect="1"/>
+            </wp:cNvGraphicFramePr>
+            <a:graphic xmlns:a="http://schemas.openxmlformats.org/drawingml/2006/main">
+              <a:graphicData uri="http://schemas.openxmlformats.org/drawingml/2006/picture">
+                <pic:pic xmlns:pic="http://schemas.openxmlformats.org/drawingml/2006/picture">
+                  <pic:nvPicPr>
+                    <pic:cNvPr id="1" name=""/>
+                    <pic:cNvPicPr/>
+                  </pic:nvPicPr>
+                  <pic:blipFill>
+                    <a:blip r:embed="rId7"/>
+                    <a:stretch>
+                      <a:fillRect/>
+                    </a:stretch>
+                  </pic:blipFill>
+                  <pic:spPr>
+                    <a:xfrm>
+                      <a:off x="0" y="0"/>
+                      <a:ext cx="5435082" cy="2791286"/>
+                    </a:xfrm>
+                    <a:prstGeom prst="rect">
+                      <a:avLst/>
+                    </a:prstGeom>
+                  </pic:spPr>
+                </pic:pic>
+              </a:graphicData>
+            </a:graphic>
+          </wp:inline>
+        </w:drawing>
+      </w:r>
+    </w:p>
+    <w:p>
+      <w:pPr>
+        <w:pStyle w:val="ListParagraph"/>
+        <w:numPr>
+          <w:ilvl w:val="1"/>
+          <w:numId w:val="2"/>
+        </w:numPr>
+        <w:spacing w:line="360" w:lineRule="auto"/>
+        <w:rPr>
+          <w:sz w:val="24"/>
+          <w:szCs w:val="24"/>
+        </w:rPr>
+      </w:pPr>
+      <w:r>
+        <w:rPr>
+          <w:sz w:val="24"/>
+          <w:szCs w:val="24"/>
+        </w:rPr>
+        <w:t xml:space="preserve">Ensure that the Arduino connected to the ground station is </w:t>
+      </w:r>
+      <w:r>
+        <w:rPr>
+          <w:sz w:val="24"/>
+          <w:szCs w:val="24"/>
+        </w:rPr>
+        <w:t>selected and</w:t>
+      </w:r>
+      <w:r>
+        <w:rPr>
+          <w:sz w:val="24"/>
+          <w:szCs w:val="24"/>
+        </w:rPr>
+        <w:t xml:space="preserve"> press the “</w:t>
+      </w:r>
+      <w:r>
+        <w:rPr>
+          <w:sz w:val="24"/>
+          <w:szCs w:val="24"/>
+        </w:rPr>
+        <w:t>C</w:t>
+      </w:r>
+      <w:r>
+        <w:rPr>
+          <w:sz w:val="24"/>
+          <w:szCs w:val="24"/>
+        </w:rPr>
+        <w:t xml:space="preserve">onnect to Arduino” button. </w:t>
+      </w:r>
+    </w:p>
+    <w:p>
+      <w:pPr>
+        <w:pStyle w:val="ListParagraph"/>
+        <w:numPr>
+          <w:ilvl w:val="0"/>
+          <w:numId w:val="2"/>
+        </w:numPr>
+        <w:spacing w:line="360" w:lineRule="auto"/>
+        <w:rPr>
+          <w:sz w:val="24"/>
+          <w:szCs w:val="24"/>
+        </w:rPr>
+      </w:pPr>
+      <w:r>
+        <w:rPr>
+          <w:sz w:val="24"/>
+          <w:szCs w:val="24"/>
+        </w:rPr>
+        <w:t>Obtain the GPS location of the Ground Station setup</w:t>
+      </w:r>
+    </w:p>
+    <w:p>
+      <w:pPr>
+        <w:pStyle w:val="ListParagraph"/>
+        <w:numPr>
+          <w:ilvl w:val="1"/>
+          <w:numId w:val="2"/>
+        </w:numPr>
+        <w:spacing w:line="360" w:lineRule="auto"/>
+        <w:rPr>
+          <w:sz w:val="24"/>
+          <w:szCs w:val="24"/>
+        </w:rPr>
+      </w:pPr>
+      <w:r>
+        <w:rPr>
+          <w:sz w:val="24"/>
+          <w:szCs w:val="24"/>
+        </w:rPr>
+        <w:t>Click the “Request Ground Station Location”</w:t>
+      </w:r>
+      <w:r>
+        <w:rPr>
+          <w:sz w:val="24"/>
+          <w:szCs w:val="24"/>
+        </w:rPr>
+        <w:t xml:space="preserve"> button</w:t>
+      </w:r>
+      <w:r>
+        <w:rPr>
+          <w:sz w:val="24"/>
+          <w:szCs w:val="24"/>
+        </w:rPr>
+        <w:t xml:space="preserve"> in the top left or manually enter the location of the </w:t>
+      </w:r>
+      <w:r>
+        <w:rPr>
+          <w:sz w:val="24"/>
+          <w:szCs w:val="24"/>
+        </w:rPr>
+        <w:t xml:space="preserve">ground station </w:t>
+      </w:r>
+      <w:r>
+        <w:rPr>
+          <w:sz w:val="24"/>
+          <w:szCs w:val="24"/>
+        </w:rPr>
+        <w:t xml:space="preserve">in the </w:t>
+      </w:r>
+      <w:r>
+        <w:rPr>
+          <w:sz w:val="24"/>
+          <w:szCs w:val="24"/>
+        </w:rPr>
+        <w:t xml:space="preserve">boxes in the top right corner. </w:t>
+      </w:r>
+    </w:p>
+    <w:p>
+      <w:pPr>
+        <w:pStyle w:val="ListParagraph"/>
+        <w:numPr>
+          <w:ilvl w:val="2"/>
+          <w:numId w:val="2"/>
+        </w:numPr>
+        <w:spacing w:line="360" w:lineRule="auto"/>
+        <w:rPr>
+          <w:sz w:val="24"/>
+          <w:szCs w:val="24"/>
+        </w:rPr>
+      </w:pPr>
+      <w:r>
+        <w:rPr>
+          <w:noProof/>
+        </w:rPr>
+        <w:drawing>
+          <wp:inline distT="0" distB="0" distL="0" distR="0" wp14:anchorId="1E3F2EFC" wp14:editId="36FB5CC8">
+            <wp:extent cx="4972050" cy="2578100"/>
+            <wp:effectExtent l="0" t="0" r="0" b="0"/>
+            <wp:docPr id="4" name="Picture 4"/>
+            <wp:cNvGraphicFramePr>
+              <a:graphicFrameLocks xmlns:a="http://schemas.openxmlformats.org/drawingml/2006/main" noChangeAspect="1"/>
+            </wp:cNvGraphicFramePr>
+            <a:graphic xmlns:a="http://schemas.openxmlformats.org/drawingml/2006/main">
+              <a:graphicData uri="http://schemas.openxmlformats.org/drawingml/2006/picture">
+                <pic:pic xmlns:pic="http://schemas.openxmlformats.org/drawingml/2006/picture">
+                  <pic:nvPicPr>
+                    <pic:cNvPr id="1" name=""/>
+                    <pic:cNvPicPr/>
+                  </pic:nvPicPr>
+                  <pic:blipFill>
+                    <a:blip r:embed="rId8"/>
+                    <a:stretch>
+                      <a:fillRect/>
+                    </a:stretch>
+                  </pic:blipFill>
+                  <pic:spPr>
+                    <a:xfrm>
+                      <a:off x="0" y="0"/>
+                      <a:ext cx="4984815" cy="2584719"/>
+                    </a:xfrm>
+                    <a:prstGeom prst="rect">
+                      <a:avLst/>
+                    </a:prstGeom>
+                  </pic:spPr>
+                </pic:pic>
+              </a:graphicData>
+            </a:graphic>
+          </wp:inline>
+        </w:drawing>
+      </w:r>
+    </w:p>
+    <w:p>
+      <w:pPr>
+        <w:pStyle w:val="ListParagraph"/>
+        <w:numPr>
+          <w:ilvl w:val="3"/>
+          <w:numId w:val="2"/>
+        </w:numPr>
+        <w:spacing w:line="360" w:lineRule="auto"/>
+        <w:rPr>
+          <w:sz w:val="24"/>
+          <w:szCs w:val="24"/>
+        </w:rPr>
+      </w:pPr>
+      <w:r>
+        <w:rPr>
+          <w:sz w:val="24"/>
+          <w:szCs w:val="24"/>
+        </w:rPr>
+        <w:t>After obtaining the location of the ground station, hit the “Set Ground Station Location” button.</w:t>
+      </w:r>
+    </w:p>
+    <w:p>
+      <w:pPr>
+        <w:pStyle w:val="ListParagraph"/>
+        <w:numPr>
+          <w:ilvl w:val="0"/>
+          <w:numId w:val="2"/>
+        </w:numPr>
+        <w:spacing w:line="360" w:lineRule="auto"/>
+        <w:rPr>
+          <w:sz w:val="24"/>
+          <w:szCs w:val="24"/>
+        </w:rPr>
+      </w:pPr>
+      <w:r>
+        <w:rPr>
+          <w:sz w:val="24"/>
+          <w:szCs w:val="24"/>
+        </w:rPr>
+        <w:t>Use the adjustment buttons to point the solar sight at the sun</w:t>
+      </w:r>
+    </w:p>
+    <w:p>
+      <w:pPr>
+        <w:pStyle w:val="ListParagraph"/>
+        <w:numPr>
+          <w:ilvl w:val="1"/>
+          <w:numId w:val="2"/>
+        </w:numPr>
+        <w:spacing w:line="360" w:lineRule="auto"/>
+        <w:rPr>
+          <w:sz w:val="24"/>
+          <w:szCs w:val="24"/>
+        </w:rPr>
+      </w:pPr>
+      <w:r>
+        <w:rPr>
+          <w:noProof/>
+        </w:rPr>
+        <w:drawing>
+          <wp:inline distT="0" distB="0" distL="0" distR="0" wp14:anchorId="1DF68CF5" wp14:editId="2C5C45E4">
+            <wp:extent cx="5000625" cy="2656833"/>
+            <wp:effectExtent l="0" t="0" r="0" b="0"/>
+            <wp:docPr id="3" name="Picture 3"/>
+            <wp:cNvGraphicFramePr>
+              <a:graphicFrameLocks xmlns:a="http://schemas.openxmlformats.org/drawingml/2006/main" noChangeAspect="1"/>
+            </wp:cNvGraphicFramePr>
+            <a:graphic xmlns:a="http://schemas.openxmlformats.org/drawingml/2006/main">
+              <a:graphicData uri="http://schemas.openxmlformats.org/drawingml/2006/picture">
+                <pic:pic xmlns:pic="http://schemas.openxmlformats.org/drawingml/2006/picture">
+                  <pic:nvPicPr>
+                    <pic:cNvPr id="1" name=""/>
+                    <pic:cNvPicPr/>
+                  </pic:nvPicPr>
+                  <pic:blipFill>
+                    <a:blip r:embed="rId9"/>
+                    <a:stretch>
+                      <a:fillRect/>
+                    </a:stretch>
+                  </pic:blipFill>
+                  <pic:spPr>
+                    <a:xfrm>
+                      <a:off x="0" y="0"/>
+                      <a:ext cx="5006736" cy="2660080"/>
+                    </a:xfrm>
+                    <a:prstGeom prst="rect">
+                      <a:avLst/>
+                    </a:prstGeom>
+                  </pic:spPr>
+                </pic:pic>
+              </a:graphicData>
+            </a:graphic>
+          </wp:inline>
+        </w:drawing>
+      </w:r>
+    </w:p>
+    <w:p>
+      <w:pPr>
+        <w:pStyle w:val="ListParagraph"/>
+        <w:numPr>
+          <w:ilvl w:val="1"/>
+          <w:numId w:val="2"/>
+        </w:numPr>
+        <w:spacing w:line="360" w:lineRule="auto"/>
+        <w:rPr>
+          <w:sz w:val="24"/>
+          <w:szCs w:val="24"/>
+        </w:rPr>
+      </w:pPr>
+      <w:r>
+        <w:rPr>
+          <w:sz w:val="24"/>
+          <w:szCs w:val="24"/>
+        </w:rPr>
+        <w:lastRenderedPageBreak/>
+        <w:t xml:space="preserve">Adjust the size of the motor movement </w:t>
+      </w:r>
+      <w:r>
+        <w:rPr>
+          <w:sz w:val="24"/>
+          <w:szCs w:val="24"/>
+        </w:rPr>
+        <w:t xml:space="preserve">using the “Degrees Per Click” box. </w:t>
+      </w:r>
+    </w:p>
+    <w:p>
+      <w:pPr>
+        <w:pStyle w:val="ListParagraph"/>
+        <w:numPr>
+          <w:ilvl w:val="2"/>
+          <w:numId w:val="2"/>
+        </w:numPr>
+        <w:spacing w:line="360" w:lineRule="auto"/>
+        <w:rPr>
+          <w:sz w:val="24"/>
+          <w:szCs w:val="24"/>
+        </w:rPr>
+      </w:pPr>
+      <w:r>
+        <w:rPr>
+          <w:sz w:val="24"/>
+          <w:szCs w:val="24"/>
+        </w:rPr>
+        <w:t xml:space="preserve">Ensure that the sun is centered in the </w:t>
+      </w:r>
+      <w:r>
+        <w:rPr>
+          <w:sz w:val="24"/>
+          <w:szCs w:val="24"/>
+        </w:rPr>
+        <w:t>solar sight.</w:t>
+      </w:r>
+    </w:p>
+    <w:p>
+      <w:pPr>
+        <w:pStyle w:val="ListParagraph"/>
+        <w:numPr>
+          <w:ilvl w:val="0"/>
+          <w:numId w:val="2"/>
+        </w:numPr>
+        <w:spacing w:line="360" w:lineRule="auto"/>
+        <w:rPr>
+          <w:sz w:val="24"/>
+          <w:szCs w:val="24"/>
+        </w:rPr>
+      </w:pPr>
+      <w:r>
+        <w:rPr>
+          <w:sz w:val="24"/>
+          <w:szCs w:val="24"/>
+        </w:rPr>
+        <w:t>Set the starting position that the antennas are pointing at.</w:t>
+      </w:r>
+    </w:p>
+    <w:p>
+      <w:pPr>
+        <w:pStyle w:val="ListParagraph"/>
+        <w:numPr>
+          <w:ilvl w:val="1"/>
+          <w:numId w:val="2"/>
+        </w:numPr>
+        <w:spacing w:line="360" w:lineRule="auto"/>
+        <w:rPr>
+          <w:sz w:val="24"/>
+          <w:szCs w:val="24"/>
+        </w:rPr>
+      </w:pPr>
+      <w:r>
+        <w:rPr>
+          <w:sz w:val="24"/>
+          <w:szCs w:val="24"/>
+        </w:rPr>
+        <w:t xml:space="preserve">Ensure that the ground station location is </w:t>
+      </w:r>
       <w:proofErr w:type="gramStart"/>
       <w:r>
         <w:rPr>
           <w:sz w:val="24"/>
           <w:szCs w:val="24"/>
         </w:rPr>
-        <w:t>py</w:t>
-      </w:r>
-      <w:proofErr w:type="spellEnd"/>
-      <w:r>
-        <w:rPr>
-          <w:sz w:val="24"/>
-          <w:szCs w:val="24"/>
-        </w:rPr>
-        <w:t xml:space="preserve"> .</w:t>
+        <w:t>set</w:t>
       </w:r>
       <w:proofErr w:type="gramEnd"/>
       <w:r>
@@ -288,18 +925,104 @@
           <w:sz w:val="24"/>
           <w:szCs w:val="24"/>
         </w:rPr>
-        <w:t>\GUIMain.py</w:t>
-      </w:r>
-    </w:p>
-    <w:p>
-      <w:pPr>
-        <w:spacing w:line="360" w:lineRule="auto"/>
-        <w:ind w:left="360"/>
-        <w:rPr>
-          <w:sz w:val="24"/>
-          <w:szCs w:val="24"/>
-        </w:rPr>
-      </w:pPr>
+        <w:t xml:space="preserve"> and the solar sight is pointing at the sun. </w:t>
+      </w:r>
+    </w:p>
+    <w:p>
+      <w:pPr>
+        <w:pStyle w:val="ListParagraph"/>
+        <w:numPr>
+          <w:ilvl w:val="1"/>
+          <w:numId w:val="2"/>
+        </w:numPr>
+        <w:spacing w:line="360" w:lineRule="auto"/>
+        <w:rPr>
+          <w:sz w:val="24"/>
+          <w:szCs w:val="24"/>
+        </w:rPr>
+      </w:pPr>
+      <w:r>
+        <w:rPr>
+          <w:sz w:val="24"/>
+          <w:szCs w:val="24"/>
+        </w:rPr>
+        <w:t xml:space="preserve">Click the “Calculate Starting Position” button on the right side of the screen. </w:t>
+      </w:r>
+    </w:p>
+    <w:p>
+      <w:pPr>
+        <w:pStyle w:val="ListParagraph"/>
+        <w:numPr>
+          <w:ilvl w:val="2"/>
+          <w:numId w:val="2"/>
+        </w:numPr>
+        <w:spacing w:line="360" w:lineRule="auto"/>
+        <w:rPr>
+          <w:sz w:val="24"/>
+          <w:szCs w:val="24"/>
+        </w:rPr>
+      </w:pPr>
+      <w:r>
+        <w:rPr>
+          <w:noProof/>
+        </w:rPr>
+        <w:drawing>
+          <wp:inline distT="0" distB="0" distL="0" distR="0" wp14:anchorId="00F96476" wp14:editId="54B7B79B">
+            <wp:extent cx="4724400" cy="2449016"/>
+            <wp:effectExtent l="0" t="0" r="0" b="8890"/>
+            <wp:docPr id="5" name="Picture 5"/>
+            <wp:cNvGraphicFramePr>
+              <a:graphicFrameLocks xmlns:a="http://schemas.openxmlformats.org/drawingml/2006/main" noChangeAspect="1"/>
+            </wp:cNvGraphicFramePr>
+            <a:graphic xmlns:a="http://schemas.openxmlformats.org/drawingml/2006/main">
+              <a:graphicData uri="http://schemas.openxmlformats.org/drawingml/2006/picture">
+                <pic:pic xmlns:pic="http://schemas.openxmlformats.org/drawingml/2006/picture">
+                  <pic:nvPicPr>
+                    <pic:cNvPr id="1" name=""/>
+                    <pic:cNvPicPr/>
+                  </pic:nvPicPr>
+                  <pic:blipFill>
+                    <a:blip r:embed="rId10"/>
+                    <a:stretch>
+                      <a:fillRect/>
+                    </a:stretch>
+                  </pic:blipFill>
+                  <pic:spPr>
+                    <a:xfrm>
+                      <a:off x="0" y="0"/>
+                      <a:ext cx="4731043" cy="2452460"/>
+                    </a:xfrm>
+                    <a:prstGeom prst="rect">
+                      <a:avLst/>
+                    </a:prstGeom>
+                  </pic:spPr>
+                </pic:pic>
+              </a:graphicData>
+            </a:graphic>
+          </wp:inline>
+        </w:drawing>
+      </w:r>
+    </w:p>
+    <w:p>
+      <w:pPr>
+        <w:pStyle w:val="ListParagraph"/>
+        <w:numPr>
+          <w:ilvl w:val="2"/>
+          <w:numId w:val="2"/>
+        </w:numPr>
+        <w:spacing w:line="360" w:lineRule="auto"/>
+        <w:rPr>
+          <w:sz w:val="24"/>
+          <w:szCs w:val="24"/>
+        </w:rPr>
+      </w:pPr>
+      <w:r>
+        <w:rPr>
+          <w:sz w:val="24"/>
+          <w:szCs w:val="24"/>
+        </w:rPr>
+        <w:t xml:space="preserve">Once the starting position is calculated, hit the “Set Starting Position” button. </w:t>
+      </w:r>
     </w:p>
     <w:p>
       <w:pPr>
@@ -319,7 +1042,7 @@
           <w:sz w:val="24"/>
           <w:szCs w:val="24"/>
         </w:rPr>
-        <w:t>Select your Balloon IMEI in the top left corner</w:t>
+        <w:t>Hit the “Start Tracking” button in the bottom left to begin tracking the balloon!</w:t>
       </w:r>
     </w:p>
     <w:p>
@@ -329,6 +1052,242 @@
           <w:ilvl w:val="1"/>
           <w:numId w:val="2"/>
         </w:numPr>
+        <w:spacing w:line="360" w:lineRule="auto"/>
+        <w:rPr>
+          <w:sz w:val="24"/>
+          <w:szCs w:val="24"/>
+        </w:rPr>
+      </w:pPr>
+      <w:r>
+        <w:rPr>
+          <w:sz w:val="24"/>
+          <w:szCs w:val="24"/>
+        </w:rPr>
+        <w:t xml:space="preserve">The “Stop Tracking” button will end the </w:t>
+      </w:r>
+      <w:r>
+        <w:rPr>
+          <w:sz w:val="24"/>
+          <w:szCs w:val="24"/>
+        </w:rPr>
+        <w:t>tracking</w:t>
+      </w:r>
+    </w:p>
+    <w:p>
+      <w:pPr>
+        <w:pStyle w:val="ListParagraph"/>
+        <w:numPr>
+          <w:ilvl w:val="2"/>
+          <w:numId w:val="2"/>
+        </w:numPr>
+        <w:spacing w:line="360" w:lineRule="auto"/>
+        <w:rPr>
+          <w:sz w:val="24"/>
+          <w:szCs w:val="24"/>
+        </w:rPr>
+      </w:pPr>
+      <w:r>
+        <w:rPr>
+          <w:noProof/>
+        </w:rPr>
+        <w:drawing>
+          <wp:inline distT="0" distB="0" distL="0" distR="0" wp14:anchorId="4F854C25" wp14:editId="2C3D12A1">
+            <wp:extent cx="5029200" cy="2640128"/>
+            <wp:effectExtent l="0" t="0" r="0" b="8255"/>
+            <wp:docPr id="6" name="Picture 6"/>
+            <wp:cNvGraphicFramePr>
+              <a:graphicFrameLocks xmlns:a="http://schemas.openxmlformats.org/drawingml/2006/main" noChangeAspect="1"/>
+            </wp:cNvGraphicFramePr>
+            <a:graphic xmlns:a="http://schemas.openxmlformats.org/drawingml/2006/main">
+              <a:graphicData uri="http://schemas.openxmlformats.org/drawingml/2006/picture">
+                <pic:pic xmlns:pic="http://schemas.openxmlformats.org/drawingml/2006/picture">
+                  <pic:nvPicPr>
+                    <pic:cNvPr id="1" name=""/>
+                    <pic:cNvPicPr/>
+                  </pic:nvPicPr>
+                  <pic:blipFill>
+                    <a:blip r:embed="rId11"/>
+                    <a:stretch>
+                      <a:fillRect/>
+                    </a:stretch>
+                  </pic:blipFill>
+                  <pic:spPr>
+                    <a:xfrm>
+                      <a:off x="0" y="0"/>
+                      <a:ext cx="5035274" cy="2643317"/>
+                    </a:xfrm>
+                    <a:prstGeom prst="rect">
+                      <a:avLst/>
+                    </a:prstGeom>
+                  </pic:spPr>
+                </pic:pic>
+              </a:graphicData>
+            </a:graphic>
+          </wp:inline>
+        </w:drawing>
+      </w:r>
+    </w:p>
+    <w:p>
+      <w:pPr>
+        <w:pStyle w:val="ListParagraph"/>
+        <w:spacing w:line="360" w:lineRule="auto"/>
+        <w:ind w:left="2160"/>
+        <w:rPr>
+          <w:sz w:val="24"/>
+          <w:szCs w:val="24"/>
+        </w:rPr>
+      </w:pPr>
+    </w:p>
+    <w:p>
+      <w:pPr>
+        <w:pStyle w:val="ListParagraph"/>
+        <w:spacing w:line="360" w:lineRule="auto"/>
+        <w:ind w:left="0"/>
+        <w:rPr>
+          <w:sz w:val="24"/>
+          <w:szCs w:val="24"/>
+        </w:rPr>
+      </w:pPr>
+    </w:p>
+    <w:p>
+      <w:pPr>
+        <w:pStyle w:val="ListParagraph"/>
+        <w:spacing w:line="360" w:lineRule="auto"/>
+        <w:ind w:left="0"/>
+        <w:rPr>
+          <w:sz w:val="24"/>
+          <w:szCs w:val="24"/>
+        </w:rPr>
+      </w:pPr>
+      <w:r>
+        <w:rPr>
+          <w:sz w:val="24"/>
+          <w:szCs w:val="24"/>
+        </w:rPr>
+        <w:t>Other items to note:</w:t>
+      </w:r>
+    </w:p>
+    <w:p>
+      <w:pPr>
+        <w:pStyle w:val="ListParagraph"/>
+        <w:numPr>
+          <w:ilvl w:val="0"/>
+          <w:numId w:val="3"/>
+        </w:numPr>
+        <w:spacing w:line="360" w:lineRule="auto"/>
+        <w:rPr>
+          <w:sz w:val="24"/>
+          <w:szCs w:val="24"/>
+        </w:rPr>
+      </w:pPr>
+      <w:r>
+        <w:rPr>
+          <w:sz w:val="24"/>
+          <w:szCs w:val="24"/>
+        </w:rPr>
+        <w:t xml:space="preserve">Internet connection is required to run the ground station tracker. </w:t>
+      </w:r>
+    </w:p>
+    <w:p>
+      <w:pPr>
+        <w:pStyle w:val="ListParagraph"/>
+        <w:numPr>
+          <w:ilvl w:val="0"/>
+          <w:numId w:val="3"/>
+        </w:numPr>
+        <w:spacing w:line="360" w:lineRule="auto"/>
+        <w:rPr>
+          <w:sz w:val="24"/>
+          <w:szCs w:val="24"/>
+        </w:rPr>
+      </w:pPr>
+      <w:r>
+        <w:rPr>
+          <w:sz w:val="24"/>
+          <w:szCs w:val="24"/>
+        </w:rPr>
+        <w:t xml:space="preserve">Ensure that your Iridium is on and actively pinging the server before starting tracking. </w:t>
+      </w:r>
+    </w:p>
+    <w:p>
+      <w:pPr>
+        <w:pStyle w:val="ListParagraph"/>
+        <w:numPr>
+          <w:ilvl w:val="1"/>
+          <w:numId w:val="3"/>
+        </w:numPr>
+        <w:spacing w:line="360" w:lineRule="auto"/>
+        <w:rPr>
+          <w:sz w:val="24"/>
+          <w:szCs w:val="24"/>
+        </w:rPr>
+      </w:pPr>
+      <w:hyperlink r:id="rId12" w:history="1">
+        <w:r>
+          <w:rPr>
+            <w:rStyle w:val="Hyperlink"/>
+            <w:sz w:val="24"/>
+            <w:szCs w:val="24"/>
+          </w:rPr>
+          <w:t>https://borealis.rci.montana.edu/tracking</w:t>
+        </w:r>
+      </w:hyperlink>
+    </w:p>
+    <w:p>
+      <w:pPr>
+        <w:pStyle w:val="ListParagraph"/>
+        <w:numPr>
+          <w:ilvl w:val="0"/>
+          <w:numId w:val="3"/>
+        </w:numPr>
+        <w:spacing w:line="360" w:lineRule="auto"/>
+        <w:rPr>
+          <w:sz w:val="24"/>
+          <w:szCs w:val="24"/>
+        </w:rPr>
+      </w:pPr>
+      <w:r>
+        <w:rPr>
+          <w:sz w:val="24"/>
+          <w:szCs w:val="24"/>
+        </w:rPr>
+        <w:t xml:space="preserve">Additional information and error messages will appear in the bottom right corner in the status box. If something is not working, this may help you to debug what the issue is. </w:t>
+      </w:r>
+    </w:p>
+    <w:p>
+      <w:pPr>
+        <w:pStyle w:val="ListParagraph"/>
+        <w:numPr>
+          <w:ilvl w:val="0"/>
+          <w:numId w:val="3"/>
+        </w:numPr>
+        <w:spacing w:line="360" w:lineRule="auto"/>
+        <w:rPr>
+          <w:sz w:val="24"/>
+          <w:szCs w:val="24"/>
+        </w:rPr>
+      </w:pPr>
+      <w:r>
+        <w:rPr>
+          <w:sz w:val="24"/>
+          <w:szCs w:val="24"/>
+        </w:rPr>
+        <w:t xml:space="preserve">If you have any other questions or concerns, contact me at: </w:t>
+      </w:r>
+      <w:hyperlink r:id="rId13" w:history="1">
+        <w:r>
+          <w:rPr>
+            <w:rStyle w:val="Hyperlink"/>
+            <w:sz w:val="24"/>
+            <w:szCs w:val="24"/>
+          </w:rPr>
+          <w:t>mathewclutter@gmail.com</w:t>
+        </w:r>
+      </w:hyperlink>
+    </w:p>
+    <w:p>
+      <w:pPr>
+        <w:pStyle w:val="ListParagraph"/>
         <w:spacing w:line="360" w:lineRule="auto"/>
         <w:rPr>
           <w:sz w:val="24"/>
@@ -370,7 +1329,7 @@
         <w:ind w:left="1440" w:hanging="360"/>
       </w:pPr>
     </w:lvl>
-    <w:lvl w:ilvl="2" w:tplc="0409001B" w:tentative="1">
+    <w:lvl w:ilvl="2" w:tplc="0409001B">
       <w:start w:val="1"/>
       <w:numFmt w:val="lowerRoman"/>
       <w:lvlText w:val="%3."/>
@@ -379,7 +1338,7 @@
         <w:ind w:left="2160" w:hanging="180"/>
       </w:pPr>
     </w:lvl>
-    <w:lvl w:ilvl="3" w:tplc="0409000F" w:tentative="1">
+    <w:lvl w:ilvl="3" w:tplc="0409000F">
       <w:start w:val="1"/>
       <w:numFmt w:val="decimal"/>
       <w:lvlText w:val="%4."/>
@@ -520,11 +1479,127 @@
       </w:pPr>
     </w:lvl>
   </w:abstractNum>
+  <w:abstractNum w:abstractNumId="2" w15:restartNumberingAfterBreak="0">
+    <w:nsid w:val="61281472"/>
+    <w:multiLevelType w:val="hybridMultilevel"/>
+    <w:tmpl w:val="143248F2"/>
+    <w:lvl w:ilvl="0" w:tplc="04090001">
+      <w:start w:val="1"/>
+      <w:numFmt w:val="bullet"/>
+      <w:lvlText w:val=""/>
+      <w:lvlJc w:val="left"/>
+      <w:pPr>
+        <w:ind w:left="720" w:hanging="360"/>
+      </w:pPr>
+      <w:rPr>
+        <w:rFonts w:ascii="Symbol" w:hAnsi="Symbol" w:hint="default"/>
+      </w:rPr>
+    </w:lvl>
+    <w:lvl w:ilvl="1" w:tplc="04090003">
+      <w:start w:val="1"/>
+      <w:numFmt w:val="bullet"/>
+      <w:lvlText w:val="o"/>
+      <w:lvlJc w:val="left"/>
+      <w:pPr>
+        <w:ind w:left="1440" w:hanging="360"/>
+      </w:pPr>
+      <w:rPr>
+        <w:rFonts w:ascii="Courier New" w:hAnsi="Courier New" w:cs="Courier New" w:hint="default"/>
+      </w:rPr>
+    </w:lvl>
+    <w:lvl w:ilvl="2" w:tplc="04090005" w:tentative="1">
+      <w:start w:val="1"/>
+      <w:numFmt w:val="bullet"/>
+      <w:lvlText w:val=""/>
+      <w:lvlJc w:val="left"/>
+      <w:pPr>
+        <w:ind w:left="2160" w:hanging="360"/>
+      </w:pPr>
+      <w:rPr>
+        <w:rFonts w:ascii="Wingdings" w:hAnsi="Wingdings" w:hint="default"/>
+      </w:rPr>
+    </w:lvl>
+    <w:lvl w:ilvl="3" w:tplc="04090001" w:tentative="1">
+      <w:start w:val="1"/>
+      <w:numFmt w:val="bullet"/>
+      <w:lvlText w:val=""/>
+      <w:lvlJc w:val="left"/>
+      <w:pPr>
+        <w:ind w:left="2880" w:hanging="360"/>
+      </w:pPr>
+      <w:rPr>
+        <w:rFonts w:ascii="Symbol" w:hAnsi="Symbol" w:hint="default"/>
+      </w:rPr>
+    </w:lvl>
+    <w:lvl w:ilvl="4" w:tplc="04090003" w:tentative="1">
+      <w:start w:val="1"/>
+      <w:numFmt w:val="bullet"/>
+      <w:lvlText w:val="o"/>
+      <w:lvlJc w:val="left"/>
+      <w:pPr>
+        <w:ind w:left="3600" w:hanging="360"/>
+      </w:pPr>
+      <w:rPr>
+        <w:rFonts w:ascii="Courier New" w:hAnsi="Courier New" w:cs="Courier New" w:hint="default"/>
+      </w:rPr>
+    </w:lvl>
+    <w:lvl w:ilvl="5" w:tplc="04090005" w:tentative="1">
+      <w:start w:val="1"/>
+      <w:numFmt w:val="bullet"/>
+      <w:lvlText w:val=""/>
+      <w:lvlJc w:val="left"/>
+      <w:pPr>
+        <w:ind w:left="4320" w:hanging="360"/>
+      </w:pPr>
+      <w:rPr>
+        <w:rFonts w:ascii="Wingdings" w:hAnsi="Wingdings" w:hint="default"/>
+      </w:rPr>
+    </w:lvl>
+    <w:lvl w:ilvl="6" w:tplc="04090001" w:tentative="1">
+      <w:start w:val="1"/>
+      <w:numFmt w:val="bullet"/>
+      <w:lvlText w:val=""/>
+      <w:lvlJc w:val="left"/>
+      <w:pPr>
+        <w:ind w:left="5040" w:hanging="360"/>
+      </w:pPr>
+      <w:rPr>
+        <w:rFonts w:ascii="Symbol" w:hAnsi="Symbol" w:hint="default"/>
+      </w:rPr>
+    </w:lvl>
+    <w:lvl w:ilvl="7" w:tplc="04090003" w:tentative="1">
+      <w:start w:val="1"/>
+      <w:numFmt w:val="bullet"/>
+      <w:lvlText w:val="o"/>
+      <w:lvlJc w:val="left"/>
+      <w:pPr>
+        <w:ind w:left="5760" w:hanging="360"/>
+      </w:pPr>
+      <w:rPr>
+        <w:rFonts w:ascii="Courier New" w:hAnsi="Courier New" w:cs="Courier New" w:hint="default"/>
+      </w:rPr>
+    </w:lvl>
+    <w:lvl w:ilvl="8" w:tplc="04090005" w:tentative="1">
+      <w:start w:val="1"/>
+      <w:numFmt w:val="bullet"/>
+      <w:lvlText w:val=""/>
+      <w:lvlJc w:val="left"/>
+      <w:pPr>
+        <w:ind w:left="6480" w:hanging="360"/>
+      </w:pPr>
+      <w:rPr>
+        <w:rFonts w:ascii="Wingdings" w:hAnsi="Wingdings" w:hint="default"/>
+      </w:rPr>
+    </w:lvl>
+  </w:abstractNum>
   <w:num w:numId="1">
     <w:abstractNumId w:val="1"/>
   </w:num>
   <w:num w:numId="2">
     <w:abstractNumId w:val="0"/>
+  </w:num>
+  <w:num w:numId="3">
+    <w:abstractNumId w:val="2"/>
   </w:num>
 </w:numbering>
 </file>

</xml_diff>

<commit_message>
making new build with new name
</commit_message>
<xml_diff>
--- a/BRAD Station Tracking Software Instructions.docx
+++ b/BRAD Station Tracking Software Instructions.docx
@@ -303,7 +303,7 @@
           <w:sz w:val="24"/>
           <w:szCs w:val="24"/>
         </w:rPr>
-        <w:t xml:space="preserve"> by running: </w:t>
+        <w:t xml:space="preserve"> by running </w:t>
       </w:r>
       <w:r>
         <w:rPr>
@@ -735,6 +735,7 @@
           <w:sz w:val="24"/>
           <w:szCs w:val="24"/>
         </w:rPr>
+        <w:lastRenderedPageBreak/>
         <w:t>After obtaining the location of the ground station, hit the “Set Ground Station Location” button.</w:t>
       </w:r>
     </w:p>
@@ -831,7 +832,6 @@
           <w:sz w:val="24"/>
           <w:szCs w:val="24"/>
         </w:rPr>
-        <w:lastRenderedPageBreak/>
         <w:t xml:space="preserve">Adjust the size of the motor movement </w:t>
       </w:r>
       <w:r>
@@ -1021,6 +1021,7 @@
           <w:sz w:val="24"/>
           <w:szCs w:val="24"/>
         </w:rPr>
+        <w:lastRenderedPageBreak/>
         <w:t xml:space="preserve">Once the starting position is calculated, hit the “Set Starting Position” button. </w:t>
       </w:r>
     </w:p>
@@ -1272,6 +1273,139 @@
           <w:sz w:val="24"/>
           <w:szCs w:val="24"/>
         </w:rPr>
+        <w:t xml:space="preserve">You must have the Arduino connected when starting the software. </w:t>
+      </w:r>
+    </w:p>
+    <w:p>
+      <w:pPr>
+        <w:pStyle w:val="ListParagraph"/>
+        <w:numPr>
+          <w:ilvl w:val="0"/>
+          <w:numId w:val="3"/>
+        </w:numPr>
+        <w:spacing w:line="360" w:lineRule="auto"/>
+        <w:rPr>
+          <w:sz w:val="24"/>
+          <w:szCs w:val="24"/>
+        </w:rPr>
+      </w:pPr>
+      <w:r>
+        <w:rPr>
+          <w:sz w:val="24"/>
+          <w:szCs w:val="24"/>
+        </w:rPr>
+        <w:t xml:space="preserve">The tracker is designed to work with </w:t>
+      </w:r>
+      <w:r>
+        <w:rPr>
+          <w:sz w:val="24"/>
+          <w:szCs w:val="24"/>
+        </w:rPr>
+        <w:t>Windows;</w:t>
+      </w:r>
+      <w:r>
+        <w:rPr>
+          <w:sz w:val="24"/>
+          <w:szCs w:val="24"/>
+        </w:rPr>
+        <w:t xml:space="preserve"> </w:t>
+      </w:r>
+      <w:r>
+        <w:rPr>
+          <w:sz w:val="24"/>
+          <w:szCs w:val="24"/>
+        </w:rPr>
+        <w:t>however,</w:t>
+      </w:r>
+      <w:r>
+        <w:rPr>
+          <w:sz w:val="24"/>
+          <w:szCs w:val="24"/>
+        </w:rPr>
+        <w:t xml:space="preserve"> it should run on </w:t>
+      </w:r>
+      <w:r>
+        <w:rPr>
+          <w:sz w:val="24"/>
+          <w:szCs w:val="24"/>
+        </w:rPr>
+        <w:t>M</w:t>
+      </w:r>
+      <w:r>
+        <w:rPr>
+          <w:sz w:val="24"/>
+          <w:szCs w:val="24"/>
+        </w:rPr>
+        <w:t>ac/</w:t>
+      </w:r>
+      <w:r>
+        <w:rPr>
+          <w:sz w:val="24"/>
+          <w:szCs w:val="24"/>
+        </w:rPr>
+        <w:t>Linux</w:t>
+      </w:r>
+      <w:r>
+        <w:rPr>
+          <w:sz w:val="24"/>
+          <w:szCs w:val="24"/>
+        </w:rPr>
+        <w:t xml:space="preserve"> if you</w:t>
+      </w:r>
+      <w:r>
+        <w:rPr>
+          <w:sz w:val="24"/>
+          <w:szCs w:val="24"/>
+        </w:rPr>
+        <w:t xml:space="preserve"> pip</w:t>
+      </w:r>
+      <w:r>
+        <w:rPr>
+          <w:sz w:val="24"/>
+          <w:szCs w:val="24"/>
+        </w:rPr>
+        <w:t xml:space="preserve"> install the needed libraries yourself. </w:t>
+      </w:r>
+    </w:p>
+    <w:p>
+      <w:pPr>
+        <w:pStyle w:val="ListParagraph"/>
+        <w:numPr>
+          <w:ilvl w:val="0"/>
+          <w:numId w:val="3"/>
+        </w:numPr>
+        <w:spacing w:line="360" w:lineRule="auto"/>
+        <w:rPr>
+          <w:sz w:val="24"/>
+          <w:szCs w:val="24"/>
+        </w:rPr>
+      </w:pPr>
+      <w:r>
+        <w:rPr>
+          <w:sz w:val="24"/>
+          <w:szCs w:val="24"/>
+        </w:rPr>
+        <w:t>If you have two monitors connected when running the tracker, you may need to resize the window to get it to scale correctly.</w:t>
+      </w:r>
+    </w:p>
+    <w:p>
+      <w:pPr>
+        <w:pStyle w:val="ListParagraph"/>
+        <w:numPr>
+          <w:ilvl w:val="0"/>
+          <w:numId w:val="3"/>
+        </w:numPr>
+        <w:spacing w:line="360" w:lineRule="auto"/>
+        <w:rPr>
+          <w:sz w:val="24"/>
+          <w:szCs w:val="24"/>
+        </w:rPr>
+      </w:pPr>
+      <w:r>
+        <w:rPr>
+          <w:sz w:val="24"/>
+          <w:szCs w:val="24"/>
+        </w:rPr>
         <w:t xml:space="preserve">If you have any other questions or concerns, contact me at: </w:t>
       </w:r>
       <w:hyperlink r:id="rId13" w:history="1">
@@ -1284,16 +1418,6 @@
           <w:t>mathewclutter@gmail.com</w:t>
         </w:r>
       </w:hyperlink>
-    </w:p>
-    <w:p>
-      <w:pPr>
-        <w:pStyle w:val="ListParagraph"/>
-        <w:spacing w:line="360" w:lineRule="auto"/>
-        <w:rPr>
-          <w:sz w:val="24"/>
-          <w:szCs w:val="24"/>
-        </w:rPr>
-      </w:pPr>
     </w:p>
     <w:sectPr>
       <w:pgSz w:w="12240" w:h="15840"/>

</xml_diff>

<commit_message>
adding a bodge for making everything work with the eclipse site instead of the the new borealis site
</commit_message>
<xml_diff>
--- a/BRAD Station Tracking Software Instructions.docx
+++ b/BRAD Station Tracking Software Instructions.docx
@@ -909,23 +909,7 @@
           <w:sz w:val="24"/>
           <w:szCs w:val="24"/>
         </w:rPr>
-        <w:t xml:space="preserve">Ensure that the ground station location is </w:t>
-      </w:r>
-      <w:proofErr w:type="gramStart"/>
-      <w:r>
-        <w:rPr>
-          <w:sz w:val="24"/>
-          <w:szCs w:val="24"/>
-        </w:rPr>
-        <w:t>set</w:t>
-      </w:r>
-      <w:proofErr w:type="gramEnd"/>
-      <w:r>
-        <w:rPr>
-          <w:sz w:val="24"/>
-          <w:szCs w:val="24"/>
-        </w:rPr>
-        <w:t xml:space="preserve"> and the solar sight is pointing at the sun. </w:t>
+        <w:t xml:space="preserve">Ensure that the ground station location is set and the solar sight is pointing at the sun. </w:t>
       </w:r>
     </w:p>
     <w:p>
@@ -1273,7 +1257,21 @@
           <w:sz w:val="24"/>
           <w:szCs w:val="24"/>
         </w:rPr>
-        <w:t xml:space="preserve">You must have the Arduino connected when starting the software. </w:t>
+        <w:t xml:space="preserve">You must have the Arduino connected </w:t>
+      </w:r>
+      <w:r>
+        <w:rPr>
+          <w:sz w:val="24"/>
+          <w:szCs w:val="24"/>
+        </w:rPr>
+        <w:t xml:space="preserve">to the computer </w:t>
+      </w:r>
+      <w:r>
+        <w:rPr>
+          <w:sz w:val="24"/>
+          <w:szCs w:val="24"/>
+        </w:rPr>
+        <w:t xml:space="preserve">when starting the software. </w:t>
       </w:r>
     </w:p>
     <w:p>

</xml_diff>

<commit_message>
Editing documentation, making new build, cleaning up and improving prints and track readiness checking
</commit_message>
<xml_diff>
--- a/BRAD Station Tracking Software Instructions.docx
+++ b/BRAD Station Tracking Software Instructions.docx
@@ -275,6 +275,27 @@
       <w:pPr>
         <w:pStyle w:val="ListParagraph"/>
         <w:numPr>
+          <w:ilvl w:val="1"/>
+          <w:numId w:val="2"/>
+        </w:numPr>
+        <w:spacing w:line="360" w:lineRule="auto"/>
+        <w:rPr>
+          <w:sz w:val="24"/>
+          <w:szCs w:val="24"/>
+        </w:rPr>
+      </w:pPr>
+      <w:r>
+        <w:rPr>
+          <w:sz w:val="24"/>
+          <w:szCs w:val="24"/>
+        </w:rPr>
+        <w:t>From the command line: ./installer.bat</w:t>
+      </w:r>
+    </w:p>
+    <w:p>
+      <w:pPr>
+        <w:pStyle w:val="ListParagraph"/>
+        <w:numPr>
           <w:ilvl w:val="0"/>
           <w:numId w:val="2"/>
         </w:numPr>
@@ -315,8 +336,46 @@
     </w:p>
     <w:p>
       <w:pPr>
-        <w:spacing w:line="360" w:lineRule="auto"/>
-        <w:ind w:left="360"/>
+        <w:pStyle w:val="ListParagraph"/>
+        <w:numPr>
+          <w:ilvl w:val="1"/>
+          <w:numId w:val="2"/>
+        </w:numPr>
+        <w:spacing w:line="360" w:lineRule="auto"/>
+        <w:rPr>
+          <w:sz w:val="24"/>
+          <w:szCs w:val="24"/>
+        </w:rPr>
+      </w:pPr>
+      <w:r>
+        <w:rPr>
+          <w:sz w:val="24"/>
+          <w:szCs w:val="24"/>
+        </w:rPr>
+        <w:t xml:space="preserve">From command line: </w:t>
+      </w:r>
+      <w:proofErr w:type="spellStart"/>
+      <w:r>
+        <w:rPr>
+          <w:sz w:val="24"/>
+          <w:szCs w:val="24"/>
+        </w:rPr>
+        <w:t>py</w:t>
+      </w:r>
+      <w:proofErr w:type="spellEnd"/>
+      <w:r>
+        <w:rPr>
+          <w:sz w:val="24"/>
+          <w:szCs w:val="24"/>
+        </w:rPr>
+        <w:t xml:space="preserve"> main.py</w:t>
+      </w:r>
+    </w:p>
+    <w:p>
+      <w:pPr>
+        <w:pStyle w:val="ListParagraph"/>
+        <w:spacing w:line="360" w:lineRule="auto"/>
+        <w:ind w:left="1440"/>
         <w:rPr>
           <w:sz w:val="24"/>
           <w:szCs w:val="24"/>
@@ -909,7 +968,23 @@
           <w:sz w:val="24"/>
           <w:szCs w:val="24"/>
         </w:rPr>
-        <w:t xml:space="preserve">Ensure that the ground station location is set and the solar sight is pointing at the sun. </w:t>
+        <w:t xml:space="preserve">Ensure that the ground station location is </w:t>
+      </w:r>
+      <w:proofErr w:type="gramStart"/>
+      <w:r>
+        <w:rPr>
+          <w:sz w:val="24"/>
+          <w:szCs w:val="24"/>
+        </w:rPr>
+        <w:t>set</w:t>
+      </w:r>
+      <w:proofErr w:type="gramEnd"/>
+      <w:r>
+        <w:rPr>
+          <w:sz w:val="24"/>
+          <w:szCs w:val="24"/>
+        </w:rPr>
+        <w:t xml:space="preserve"> and the solar sight is pointing at the sun. </w:t>
       </w:r>
     </w:p>
     <w:p>
@@ -1171,6 +1246,27 @@
           <w:szCs w:val="24"/>
         </w:rPr>
         <w:t xml:space="preserve">Internet connection is required to run the ground station tracker. </w:t>
+      </w:r>
+    </w:p>
+    <w:p>
+      <w:pPr>
+        <w:pStyle w:val="ListParagraph"/>
+        <w:numPr>
+          <w:ilvl w:val="1"/>
+          <w:numId w:val="3"/>
+        </w:numPr>
+        <w:spacing w:line="360" w:lineRule="auto"/>
+        <w:rPr>
+          <w:sz w:val="24"/>
+          <w:szCs w:val="24"/>
+        </w:rPr>
+      </w:pPr>
+      <w:r>
+        <w:rPr>
+          <w:sz w:val="24"/>
+          <w:szCs w:val="24"/>
+        </w:rPr>
+        <w:t xml:space="preserve">This is due to the balloon position coming from the web server. </w:t>
       </w:r>
     </w:p>
     <w:p>

</xml_diff>

<commit_message>
updating basic tracking instructions a bit
</commit_message>
<xml_diff>
--- a/BRAD Station Tracking Software Instructions.docx
+++ b/BRAD Station Tracking Software Instructions.docx
@@ -577,7 +577,21 @@
           <w:sz w:val="24"/>
           <w:szCs w:val="24"/>
         </w:rPr>
-        <w:t xml:space="preserve">you haven’t yet connected the Arduino on the ground station, plug in the Arduino and then git the Refresh button. This will find the Arduino. </w:t>
+        <w:t xml:space="preserve">you </w:t>
+      </w:r>
+      <w:r>
+        <w:rPr>
+          <w:sz w:val="24"/>
+          <w:szCs w:val="24"/>
+        </w:rPr>
+        <w:t>have not</w:t>
+      </w:r>
+      <w:r>
+        <w:rPr>
+          <w:sz w:val="24"/>
+          <w:szCs w:val="24"/>
+        </w:rPr>
+        <w:t xml:space="preserve"> yet connected the Arduino on the ground station, plug in the Arduino and then git the Refresh button. This will find the Arduino. </w:t>
       </w:r>
     </w:p>
     <w:p>
@@ -619,56 +633,7 @@
           <w:sz w:val="24"/>
           <w:szCs w:val="24"/>
         </w:rPr>
-        <w:t>Click the “Request Ground Station Location”</w:t>
-      </w:r>
-      <w:r>
-        <w:rPr>
-          <w:sz w:val="24"/>
-          <w:szCs w:val="24"/>
-        </w:rPr>
-        <w:t xml:space="preserve"> button</w:t>
-      </w:r>
-      <w:r>
-        <w:rPr>
-          <w:sz w:val="24"/>
-          <w:szCs w:val="24"/>
-        </w:rPr>
-        <w:t xml:space="preserve"> in the top </w:t>
-      </w:r>
-      <w:r>
-        <w:rPr>
-          <w:sz w:val="24"/>
-          <w:szCs w:val="24"/>
-        </w:rPr>
-        <w:t>right</w:t>
-      </w:r>
-      <w:r>
-        <w:rPr>
-          <w:sz w:val="24"/>
-          <w:szCs w:val="24"/>
-        </w:rPr>
-        <w:t xml:space="preserve"> or manually enter the location of the </w:t>
-      </w:r>
-      <w:r>
-        <w:rPr>
-          <w:sz w:val="24"/>
-          <w:szCs w:val="24"/>
-        </w:rPr>
-        <w:t xml:space="preserve">ground station </w:t>
-      </w:r>
-      <w:r>
-        <w:rPr>
-          <w:sz w:val="24"/>
-          <w:szCs w:val="24"/>
-        </w:rPr>
-        <w:t xml:space="preserve">in the </w:t>
-      </w:r>
-      <w:r>
-        <w:rPr>
-          <w:sz w:val="24"/>
-          <w:szCs w:val="24"/>
-        </w:rPr>
-        <w:t xml:space="preserve">boxes in the top right corner. </w:t>
+        <w:t>Enter in the ground station coordinates into the ground station location boxes.</w:t>
       </w:r>
     </w:p>
     <w:p>
@@ -1149,7 +1114,69 @@
           <w:sz w:val="24"/>
           <w:szCs w:val="24"/>
         </w:rPr>
-        <w:t xml:space="preserve">Ensure that the ground station location is set and the solar sight is pointing at the sun. </w:t>
+        <w:t xml:space="preserve">Ensure that the ground station location is </w:t>
+      </w:r>
+      <w:proofErr w:type="gramStart"/>
+      <w:r>
+        <w:rPr>
+          <w:sz w:val="24"/>
+          <w:szCs w:val="24"/>
+        </w:rPr>
+        <w:t>set</w:t>
+      </w:r>
+      <w:proofErr w:type="gramEnd"/>
+      <w:r>
+        <w:rPr>
+          <w:sz w:val="24"/>
+          <w:szCs w:val="24"/>
+        </w:rPr>
+        <w:t xml:space="preserve"> and the solar sight is pointing at the sun. </w:t>
+      </w:r>
+    </w:p>
+    <w:p>
+      <w:pPr>
+        <w:pStyle w:val="ListParagraph"/>
+        <w:numPr>
+          <w:ilvl w:val="2"/>
+          <w:numId w:val="2"/>
+        </w:numPr>
+        <w:spacing w:line="360" w:lineRule="auto"/>
+        <w:rPr>
+          <w:sz w:val="24"/>
+          <w:szCs w:val="24"/>
+        </w:rPr>
+      </w:pPr>
+      <w:proofErr w:type="gramStart"/>
+      <w:r>
+        <w:rPr>
+          <w:sz w:val="24"/>
+          <w:szCs w:val="24"/>
+        </w:rPr>
+        <w:t>In the event that</w:t>
+      </w:r>
+      <w:proofErr w:type="gramEnd"/>
+      <w:r>
+        <w:rPr>
+          <w:sz w:val="24"/>
+          <w:szCs w:val="24"/>
+        </w:rPr>
+        <w:t xml:space="preserve"> the sun is not visible, do your best to estimate the azimuth and elevation that the ground station is pointed. It is recommended to use a compass to obtain the azimuth, and a level to set the elevation to 0. If using a compass, ensure that you are using true north, and not magnetic north. Many phone compasses will automatically calculate the declination for </w:t>
+      </w:r>
+      <w:proofErr w:type="gramStart"/>
+      <w:r>
+        <w:rPr>
+          <w:sz w:val="24"/>
+          <w:szCs w:val="24"/>
+        </w:rPr>
+        <w:t>you, and</w:t>
+      </w:r>
+      <w:proofErr w:type="gramEnd"/>
+      <w:r>
+        <w:rPr>
+          <w:sz w:val="24"/>
+          <w:szCs w:val="24"/>
+        </w:rPr>
+        <w:t xml:space="preserve"> give the reported position in terms of true north. </w:t>
       </w:r>
     </w:p>
     <w:p>
@@ -1171,6 +1198,29 @@
           <w:szCs w:val="24"/>
         </w:rPr>
         <w:t xml:space="preserve">Click the “Calculate Starting Position” button on the right side of the screen. </w:t>
+      </w:r>
+      <w:r>
+        <w:rPr>
+          <w:sz w:val="24"/>
+          <w:szCs w:val="24"/>
+        </w:rPr>
+        <w:t>(</w:t>
+      </w:r>
+      <w:proofErr w:type="gramStart"/>
+      <w:r>
+        <w:rPr>
+          <w:sz w:val="24"/>
+          <w:szCs w:val="24"/>
+        </w:rPr>
+        <w:t>unless</w:t>
+      </w:r>
+      <w:proofErr w:type="gramEnd"/>
+      <w:r>
+        <w:rPr>
+          <w:sz w:val="24"/>
+          <w:szCs w:val="24"/>
+        </w:rPr>
+        <w:t xml:space="preserve"> calibrating using compass and level)</w:t>
       </w:r>
     </w:p>
     <w:p>
@@ -1421,8 +1471,46 @@
       </w:pPr>
       <w:r>
         <w:rPr>
+          <w:sz w:val="24"/>
+          <w:szCs w:val="24"/>
+        </w:rPr>
+        <w:t xml:space="preserve">The E-stop button will immediately stop the tracking, not allowing the ground station to finish </w:t>
+      </w:r>
+      <w:proofErr w:type="gramStart"/>
+      <w:r>
+        <w:rPr>
+          <w:sz w:val="24"/>
+          <w:szCs w:val="24"/>
+        </w:rPr>
+        <w:t>it’s</w:t>
+      </w:r>
+      <w:proofErr w:type="gramEnd"/>
+      <w:r>
+        <w:rPr>
+          <w:sz w:val="24"/>
+          <w:szCs w:val="24"/>
+        </w:rPr>
+        <w:t xml:space="preserve"> last commanded location. </w:t>
+      </w:r>
+    </w:p>
+    <w:p>
+      <w:pPr>
+        <w:pStyle w:val="ListParagraph"/>
+        <w:numPr>
+          <w:ilvl w:val="2"/>
+          <w:numId w:val="2"/>
+        </w:numPr>
+        <w:spacing w:line="360" w:lineRule="auto"/>
+        <w:rPr>
+          <w:sz w:val="24"/>
+          <w:szCs w:val="24"/>
+        </w:rPr>
+      </w:pPr>
+      <w:r>
+        <w:rPr>
           <w:noProof/>
         </w:rPr>
+        <w:lastRenderedPageBreak/>
         <mc:AlternateContent>
           <mc:Choice Requires="wps">
             <w:drawing>
@@ -1693,7 +1781,23 @@
           <w:sz w:val="24"/>
           <w:szCs w:val="24"/>
         </w:rPr>
-        <w:t>. If you have the desire to play with serial ports, and potentially other issues, it shouldn’t be too hard to port to OSX or Linux if you so desire.</w:t>
+        <w:t xml:space="preserve">. If you have the desire to play with serial ports, and potentially other issues, it </w:t>
+      </w:r>
+      <w:proofErr w:type="gramStart"/>
+      <w:r>
+        <w:rPr>
+          <w:sz w:val="24"/>
+          <w:szCs w:val="24"/>
+        </w:rPr>
+        <w:t>shouldn’t</w:t>
+      </w:r>
+      <w:proofErr w:type="gramEnd"/>
+      <w:r>
+        <w:rPr>
+          <w:sz w:val="24"/>
+          <w:szCs w:val="24"/>
+        </w:rPr>
+        <w:t xml:space="preserve"> be too hard to port to OSX or Linux if you so desire.</w:t>
       </w:r>
     </w:p>
     <w:p>
@@ -1728,7 +1832,23 @@
           <w:sz w:val="24"/>
           <w:szCs w:val="24"/>
         </w:rPr>
-        <w:t>, assuming you install all of the dependencies needed.</w:t>
+        <w:t xml:space="preserve">, assuming you install </w:t>
+      </w:r>
+      <w:proofErr w:type="gramStart"/>
+      <w:r>
+        <w:rPr>
+          <w:sz w:val="24"/>
+          <w:szCs w:val="24"/>
+        </w:rPr>
+        <w:t>all of</w:t>
+      </w:r>
+      <w:proofErr w:type="gramEnd"/>
+      <w:r>
+        <w:rPr>
+          <w:sz w:val="24"/>
+          <w:szCs w:val="24"/>
+        </w:rPr>
+        <w:t xml:space="preserve"> the dependencies needed.</w:t>
       </w:r>
     </w:p>
     <w:p>
@@ -1791,18 +1911,28 @@
           <w:sz w:val="24"/>
           <w:szCs w:val="24"/>
         </w:rPr>
+        <w:lastRenderedPageBreak/>
         <w:t xml:space="preserve">If you have any other questions or concerns, contact me at: </w:t>
       </w:r>
       <w:hyperlink r:id="rId12" w:history="1">
         <w:r>
           <w:rPr>
             <w:rStyle w:val="Hyperlink"/>
-            <w:sz w:val="24"/>
-            <w:szCs w:val="24"/>
           </w:rPr>
-          <w:t>mathewclutter@gmail.com</w:t>
+          <w:t>mathew.clutter@mines.sdsmt.edu</w:t>
         </w:r>
       </w:hyperlink>
+    </w:p>
+    <w:p>
+      <w:pPr>
+        <w:pStyle w:val="ListParagraph"/>
+        <w:spacing w:line="360" w:lineRule="auto"/>
+        <w:ind w:left="1440"/>
+        <w:rPr>
+          <w:sz w:val="24"/>
+          <w:szCs w:val="24"/>
+        </w:rPr>
+      </w:pPr>
     </w:p>
     <w:sectPr>
       <w:pgSz w:w="12240" w:h="15840"/>

</xml_diff>